<commit_message>
update fiche détaillée test
</commit_message>
<xml_diff>
--- a/docs/AAPEIG5_Fichedetaillee.docx
+++ b/docs/AAPEIG5_Fichedetaillee.docx
@@ -200,8 +200,6 @@
         </w:rPr>
         <w:t xml:space="preserve">cinquième </w:t>
       </w:r>
-      <w:bookmarkStart w:id="0" w:name="_GoBack"/>
-      <w:bookmarkEnd w:id="0"/>
       <w:r>
         <w:rPr>
           <w:rFonts w:ascii="Century Gothic" w:hAnsi="Century Gothic"/>
@@ -451,8 +449,18 @@
           <w:sz w:val="22"/>
           <w:szCs w:val="22"/>
         </w:rPr>
-        <w:t>, de préférence au format .pdf</w:t>
-      </w:r>
+        <w:t>, de préférence au format .</w:t>
+      </w:r>
+      <w:proofErr w:type="spellStart"/>
+      <w:r>
+        <w:rPr>
+          <w:rFonts w:asciiTheme="minorHAnsi" w:hAnsiTheme="minorHAnsi" w:cstheme="minorHAnsi"/>
+          <w:sz w:val="22"/>
+          <w:szCs w:val="22"/>
+        </w:rPr>
+        <w:t>pdf</w:t>
+      </w:r>
+      <w:proofErr w:type="spellEnd"/>
       <w:r>
         <w:rPr>
           <w:rFonts w:asciiTheme="minorHAnsi" w:hAnsiTheme="minorHAnsi" w:cstheme="minorHAnsi"/>
@@ -517,7 +525,27 @@
             <w:sz w:val="22"/>
             <w:szCs w:val="22"/>
           </w:rPr>
-          <w:t>entrepreneur-interet-general@data.gouv.fr</w:t>
+          <w:t>entrepre</w:t>
+        </w:r>
+        <w:bookmarkStart w:id="0" w:name="_GoBack"/>
+        <w:bookmarkEnd w:id="0"/>
+        <w:r>
+          <w:rPr>
+            <w:rStyle w:val="Lienhypertexte"/>
+            <w:rFonts w:asciiTheme="minorHAnsi" w:hAnsiTheme="minorHAnsi" w:cstheme="minorHAnsi"/>
+            <w:sz w:val="22"/>
+            <w:szCs w:val="22"/>
+          </w:rPr>
+          <w:t>n</w:t>
+        </w:r>
+        <w:r>
+          <w:rPr>
+            <w:rStyle w:val="Lienhypertexte"/>
+            <w:rFonts w:asciiTheme="minorHAnsi" w:hAnsiTheme="minorHAnsi" w:cstheme="minorHAnsi"/>
+            <w:sz w:val="22"/>
+            <w:szCs w:val="22"/>
+          </w:rPr>
+          <w:t>eur-interet-general@data.gouv.fr</w:t>
         </w:r>
       </w:hyperlink>
       <w:r>
@@ -574,7 +602,7 @@
           <w:sz w:val="22"/>
           <w:szCs w:val="22"/>
         </w:rPr>
-        <w:t xml:space="preserve">vendredi </w:t>
+        <w:t>mercredi 14 avril 2021</w:t>
       </w:r>
       <w:r>
         <w:rPr>
@@ -583,33 +611,6 @@
           <w:sz w:val="22"/>
           <w:szCs w:val="22"/>
         </w:rPr>
-        <w:t>28</w:t>
-      </w:r>
-      <w:r>
-        <w:rPr>
-          <w:rFonts w:asciiTheme="minorHAnsi" w:hAnsiTheme="minorHAnsi" w:cstheme="minorHAnsi"/>
-          <w:b/>
-          <w:sz w:val="22"/>
-          <w:szCs w:val="22"/>
-        </w:rPr>
-        <w:t xml:space="preserve"> </w:t>
-      </w:r>
-      <w:r>
-        <w:rPr>
-          <w:rFonts w:asciiTheme="minorHAnsi" w:hAnsiTheme="minorHAnsi" w:cstheme="minorHAnsi"/>
-          <w:b/>
-          <w:sz w:val="22"/>
-          <w:szCs w:val="22"/>
-        </w:rPr>
-        <w:t>février 2020</w:t>
-      </w:r>
-      <w:r>
-        <w:rPr>
-          <w:rFonts w:asciiTheme="minorHAnsi" w:hAnsiTheme="minorHAnsi" w:cstheme="minorHAnsi"/>
-          <w:b/>
-          <w:sz w:val="22"/>
-          <w:szCs w:val="22"/>
-        </w:rPr>
         <w:t xml:space="preserve"> à 17h00</w:t>
       </w:r>
       <w:r>
@@ -627,8 +628,9 @@
           <w:sz w:val="22"/>
           <w:szCs w:val="22"/>
         </w:rPr>
-        <w:t>Les modalités techniques de dépôt en l</w:t>
-      </w:r>
+        <w:t xml:space="preserve">Les modalités techniques de dépôt en </w:t>
+      </w:r>
+      <w:proofErr w:type="gramStart"/>
       <w:r>
         <w:rPr>
           <w:rFonts w:asciiTheme="minorHAnsi" w:hAnsiTheme="minorHAnsi" w:cstheme="minorHAnsi"/>
@@ -636,7 +638,26 @@
           <w:sz w:val="22"/>
           <w:szCs w:val="22"/>
         </w:rPr>
-        <w:t>igne des dossiers de soumission</w:t>
+        <w:t>l</w:t>
+      </w:r>
+      <w:r>
+        <w:rPr>
+          <w:rFonts w:asciiTheme="minorHAnsi" w:hAnsiTheme="minorHAnsi" w:cstheme="minorHAnsi"/>
+          <w:bCs/>
+          <w:sz w:val="22"/>
+          <w:szCs w:val="22"/>
+        </w:rPr>
+        <w:t>igne</w:t>
+      </w:r>
+      <w:proofErr w:type="gramEnd"/>
+      <w:r>
+        <w:rPr>
+          <w:rFonts w:asciiTheme="minorHAnsi" w:hAnsiTheme="minorHAnsi" w:cstheme="minorHAnsi"/>
+          <w:bCs/>
+          <w:sz w:val="22"/>
+          <w:szCs w:val="22"/>
+        </w:rPr>
+        <w:t xml:space="preserve"> des dossiers de soumission</w:t>
       </w:r>
       <w:r>
         <w:rPr>
@@ -981,8 +1002,10 @@
                 <w:sz w:val="22"/>
                 <w:szCs w:val="22"/>
               </w:rPr>
-              <w:t>Nom du défi </w:t>
-            </w:r>
+              <w:t xml:space="preserve">Nom du </w:t>
+            </w:r>
+            <w:proofErr w:type="spellStart"/>
+            <w:proofErr w:type="gramStart"/>
             <w:r>
               <w:rPr>
                 <w:rFonts w:ascii="Century Gothic" w:hAnsi="Century Gothic" w:cstheme="minorHAnsi"/>
@@ -991,8 +1014,30 @@
                 <w:sz w:val="22"/>
                 <w:szCs w:val="22"/>
               </w:rPr>
+              <w:t>défi</w:t>
+            </w:r>
+            <w:proofErr w:type="spellEnd"/>
+            <w:r>
+              <w:rPr>
+                <w:rFonts w:ascii="Century Gothic" w:hAnsi="Century Gothic" w:cstheme="minorHAnsi"/>
+                <w:b/>
+                <w:color w:val="002060"/>
+                <w:sz w:val="22"/>
+                <w:szCs w:val="22"/>
+              </w:rPr>
+              <w:t> </w:t>
+            </w:r>
+            <w:r>
+              <w:rPr>
+                <w:rFonts w:ascii="Century Gothic" w:hAnsi="Century Gothic" w:cstheme="minorHAnsi"/>
+                <w:b/>
+                <w:color w:val="002060"/>
+                <w:sz w:val="22"/>
+                <w:szCs w:val="22"/>
+              </w:rPr>
               <w:t>:</w:t>
             </w:r>
+            <w:proofErr w:type="gramEnd"/>
           </w:p>
           <w:p>
             <w:pPr>
@@ -1025,6 +1070,8 @@
               </w:rPr>
               <w:t xml:space="preserve">Administration </w:t>
             </w:r>
+            <w:proofErr w:type="spellStart"/>
+            <w:proofErr w:type="gramStart"/>
             <w:r>
               <w:rPr>
                 <w:rFonts w:ascii="Century Gothic" w:hAnsi="Century Gothic" w:cstheme="minorHAnsi"/>
@@ -1033,8 +1080,20 @@
                 <w:sz w:val="22"/>
                 <w:szCs w:val="22"/>
               </w:rPr>
-              <w:t>d’accueil :</w:t>
-            </w:r>
+              <w:t>d’accueil</w:t>
+            </w:r>
+            <w:proofErr w:type="spellEnd"/>
+            <w:r>
+              <w:rPr>
+                <w:rFonts w:ascii="Century Gothic" w:hAnsi="Century Gothic" w:cstheme="minorHAnsi"/>
+                <w:b/>
+                <w:color w:val="002060"/>
+                <w:sz w:val="22"/>
+                <w:szCs w:val="22"/>
+              </w:rPr>
+              <w:t xml:space="preserve"> :</w:t>
+            </w:r>
+            <w:proofErr w:type="gramEnd"/>
           </w:p>
           <w:p>
             <w:pPr>
@@ -1069,7 +1128,25 @@
                 <w:b/>
                 <w:color w:val="002060"/>
               </w:rPr>
-              <w:t xml:space="preserve">Description du défi </w:t>
+              <w:t xml:space="preserve">Description du </w:t>
+            </w:r>
+            <w:proofErr w:type="spellStart"/>
+            <w:r>
+              <w:rPr>
+                <w:rFonts w:ascii="Century Gothic" w:hAnsi="Century Gothic" w:cstheme="minorHAnsi"/>
+                <w:b/>
+                <w:color w:val="002060"/>
+              </w:rPr>
+              <w:t>défi</w:t>
+            </w:r>
+            <w:proofErr w:type="spellEnd"/>
+            <w:r>
+              <w:rPr>
+                <w:rFonts w:ascii="Century Gothic" w:hAnsi="Century Gothic" w:cstheme="minorHAnsi"/>
+                <w:b/>
+                <w:color w:val="002060"/>
+              </w:rPr>
+              <w:t xml:space="preserve"> </w:t>
             </w:r>
           </w:p>
           <w:p>
@@ -1151,15 +1228,53 @@
                 <w:sz w:val="22"/>
                 <w:szCs w:val="22"/>
               </w:rPr>
-              <w:t xml:space="preserve">Solution proposée </w:t>
-            </w:r>
-            <w:r>
-              <w:rPr>
-                <w:rFonts w:asciiTheme="minorHAnsi" w:hAnsiTheme="minorHAnsi" w:cstheme="minorHAnsi"/>
-                <w:sz w:val="22"/>
-                <w:szCs w:val="22"/>
-              </w:rPr>
-              <w:t>(10 lignes maximum)</w:t>
+              <w:t xml:space="preserve">Solution </w:t>
+            </w:r>
+            <w:proofErr w:type="spellStart"/>
+            <w:r>
+              <w:rPr>
+                <w:rFonts w:asciiTheme="minorHAnsi" w:hAnsiTheme="minorHAnsi" w:cstheme="minorHAnsi"/>
+                <w:b/>
+                <w:sz w:val="22"/>
+                <w:szCs w:val="22"/>
+              </w:rPr>
+              <w:t>proposée</w:t>
+            </w:r>
+            <w:proofErr w:type="spellEnd"/>
+            <w:r>
+              <w:rPr>
+                <w:rFonts w:asciiTheme="minorHAnsi" w:hAnsiTheme="minorHAnsi" w:cstheme="minorHAnsi"/>
+                <w:b/>
+                <w:sz w:val="22"/>
+                <w:szCs w:val="22"/>
+              </w:rPr>
+              <w:t xml:space="preserve"> </w:t>
+            </w:r>
+            <w:r>
+              <w:rPr>
+                <w:rFonts w:asciiTheme="minorHAnsi" w:hAnsiTheme="minorHAnsi" w:cstheme="minorHAnsi"/>
+                <w:sz w:val="22"/>
+                <w:szCs w:val="22"/>
+              </w:rPr>
+              <w:t xml:space="preserve">(10 </w:t>
+            </w:r>
+            <w:proofErr w:type="spellStart"/>
+            <w:r>
+              <w:rPr>
+                <w:rFonts w:asciiTheme="minorHAnsi" w:hAnsiTheme="minorHAnsi" w:cstheme="minorHAnsi"/>
+                <w:sz w:val="22"/>
+                <w:szCs w:val="22"/>
+              </w:rPr>
+              <w:t>lignes</w:t>
+            </w:r>
+            <w:proofErr w:type="spellEnd"/>
+            <w:r>
+              <w:rPr>
+                <w:rFonts w:asciiTheme="minorHAnsi" w:hAnsiTheme="minorHAnsi" w:cstheme="minorHAnsi"/>
+                <w:sz w:val="22"/>
+                <w:szCs w:val="22"/>
+              </w:rPr>
+              <w:t xml:space="preserve"> maximum)</w:t>
             </w:r>
           </w:p>
           <w:p>
@@ -2737,13 +2852,23 @@
           <w:szCs w:val="22"/>
         </w:rPr>
       </w:pPr>
-      <w:r>
-        <w:rPr>
-          <w:rFonts w:asciiTheme="minorHAnsi" w:hAnsiTheme="minorHAnsi" w:cstheme="minorHAnsi"/>
-          <w:sz w:val="22"/>
-          <w:szCs w:val="22"/>
-        </w:rPr>
-        <w:t>de la possibilité pour les EIG à travailler hors les murs ;</w:t>
+      <w:proofErr w:type="gramStart"/>
+      <w:r>
+        <w:rPr>
+          <w:rFonts w:asciiTheme="minorHAnsi" w:hAnsiTheme="minorHAnsi" w:cstheme="minorHAnsi"/>
+          <w:sz w:val="22"/>
+          <w:szCs w:val="22"/>
+        </w:rPr>
+        <w:t>de</w:t>
+      </w:r>
+      <w:proofErr w:type="gramEnd"/>
+      <w:r>
+        <w:rPr>
+          <w:rFonts w:asciiTheme="minorHAnsi" w:hAnsiTheme="minorHAnsi" w:cstheme="minorHAnsi"/>
+          <w:sz w:val="22"/>
+          <w:szCs w:val="22"/>
+        </w:rPr>
+        <w:t xml:space="preserve"> la possibilité pour les EIG à travailler hors les murs ;</w:t>
       </w:r>
     </w:p>
     <w:p>
@@ -2759,13 +2884,23 @@
           <w:szCs w:val="22"/>
         </w:rPr>
       </w:pPr>
-      <w:r>
-        <w:rPr>
-          <w:rFonts w:asciiTheme="minorHAnsi" w:hAnsiTheme="minorHAnsi" w:cstheme="minorHAnsi"/>
-          <w:sz w:val="22"/>
-          <w:szCs w:val="22"/>
-        </w:rPr>
-        <w:t>de l’engagement de l’équipe projet de mettre à disposition des EIG les données nécessaires à la réalisation de leur défi et de s’assurer qu’ils auront l</w:t>
+      <w:proofErr w:type="gramStart"/>
+      <w:r>
+        <w:rPr>
+          <w:rFonts w:asciiTheme="minorHAnsi" w:hAnsiTheme="minorHAnsi" w:cstheme="minorHAnsi"/>
+          <w:sz w:val="22"/>
+          <w:szCs w:val="22"/>
+        </w:rPr>
+        <w:t>de</w:t>
+      </w:r>
+      <w:proofErr w:type="gramEnd"/>
+      <w:r>
+        <w:rPr>
+          <w:rFonts w:asciiTheme="minorHAnsi" w:hAnsiTheme="minorHAnsi" w:cstheme="minorHAnsi"/>
+          <w:sz w:val="22"/>
+          <w:szCs w:val="22"/>
+        </w:rPr>
+        <w:t xml:space="preserve"> l’engagement de l’équipe projet de mettre à disposition des EIG les données nécessaires à la réalisation de leur défi et de s’assurer qu’ils auront l</w:t>
       </w:r>
       <w:r>
         <w:rPr>
@@ -2789,13 +2924,23 @@
           <w:szCs w:val="22"/>
         </w:rPr>
       </w:pPr>
-      <w:r>
-        <w:rPr>
-          <w:rFonts w:asciiTheme="minorHAnsi" w:hAnsiTheme="minorHAnsi" w:cstheme="minorHAnsi"/>
-          <w:sz w:val="22"/>
-          <w:szCs w:val="22"/>
-        </w:rPr>
-        <w:t>de l’engagement de l’équip</w:t>
+      <w:proofErr w:type="gramStart"/>
+      <w:r>
+        <w:rPr>
+          <w:rFonts w:asciiTheme="minorHAnsi" w:hAnsiTheme="minorHAnsi" w:cstheme="minorHAnsi"/>
+          <w:sz w:val="22"/>
+          <w:szCs w:val="22"/>
+        </w:rPr>
+        <w:t>de</w:t>
+      </w:r>
+      <w:proofErr w:type="gramEnd"/>
+      <w:r>
+        <w:rPr>
+          <w:rFonts w:asciiTheme="minorHAnsi" w:hAnsiTheme="minorHAnsi" w:cstheme="minorHAnsi"/>
+          <w:sz w:val="22"/>
+          <w:szCs w:val="22"/>
+        </w:rPr>
+        <w:t xml:space="preserve"> l’engagement de l’équip</w:t>
       </w:r>
       <w:r>
         <w:rPr>
@@ -2980,7 +3125,7 @@
           <w:rPr>
             <w:noProof/>
           </w:rPr>
-          <w:t>1</w:t>
+          <w:t>2</w:t>
         </w:r>
         <w:r>
           <w:fldChar w:fldCharType="end"/>
@@ -4084,6 +4229,7 @@
     <w:lsdException w:name="HTML Sample" w:semiHidden="1" w:unhideWhenUsed="1"/>
     <w:lsdException w:name="HTML Typewriter" w:semiHidden="1" w:unhideWhenUsed="1"/>
     <w:lsdException w:name="HTML Variable" w:semiHidden="1" w:unhideWhenUsed="1"/>
+    <w:lsdException w:name="Normal Table" w:semiHidden="1" w:unhideWhenUsed="1"/>
     <w:lsdException w:name="annotation subject" w:semiHidden="1" w:unhideWhenUsed="1"/>
     <w:lsdException w:name="No List" w:semiHidden="1" w:unhideWhenUsed="1"/>
     <w:lsdException w:name="Outline List 1" w:semiHidden="1" w:unhideWhenUsed="1"/>
@@ -4129,9 +4275,11 @@
     <w:lsdException w:name="Table Subtle 1" w:semiHidden="1" w:unhideWhenUsed="1"/>
     <w:lsdException w:name="Table Subtle 2" w:semiHidden="1" w:unhideWhenUsed="1"/>
     <w:lsdException w:name="Table Web 1" w:semiHidden="1" w:unhideWhenUsed="1"/>
+    <w:lsdException w:name="Table Web 2" w:semiHidden="1" w:unhideWhenUsed="1"/>
     <w:lsdException w:name="Table Web 3" w:semiHidden="1" w:unhideWhenUsed="1"/>
     <w:lsdException w:name="Balloon Text" w:semiHidden="1" w:unhideWhenUsed="1"/>
     <w:lsdException w:name="Table Grid" w:uiPriority="59"/>
+    <w:lsdException w:name="Table Theme" w:semiHidden="1" w:unhideWhenUsed="1"/>
     <w:lsdException w:name="Placeholder Text" w:semiHidden="1"/>
     <w:lsdException w:name="No Spacing" w:uiPriority="1" w:qFormat="1"/>
     <w:lsdException w:name="Light Shading" w:uiPriority="60"/>
@@ -4584,6 +4732,18 @@
       <w:lang w:eastAsia="ar-SA"/>
     </w:rPr>
   </w:style>
+  <w:style w:type="character" w:styleId="Lienhypertextevisit">
+    <w:name w:val="FollowedHyperlink"/>
+    <w:basedOn w:val="Policepardfaut"/>
+    <w:uiPriority w:val="99"/>
+    <w:semiHidden/>
+    <w:unhideWhenUsed/>
+    <w:rsid w:val="00360D18"/>
+    <w:rPr>
+      <w:color w:val="800080" w:themeColor="followedHyperlink"/>
+      <w:u w:val="single"/>
+    </w:rPr>
+  </w:style>
 </w:styles>
 </file>
 

</xml_diff>

<commit_message>
update fiche détaillée test (#428)
</commit_message>
<xml_diff>
--- a/docs/AAPEIG5_Fichedetaillee.docx
+++ b/docs/AAPEIG5_Fichedetaillee.docx
@@ -200,8 +200,6 @@
         </w:rPr>
         <w:t xml:space="preserve">cinquième </w:t>
       </w:r>
-      <w:bookmarkStart w:id="0" w:name="_GoBack"/>
-      <w:bookmarkEnd w:id="0"/>
       <w:r>
         <w:rPr>
           <w:rFonts w:ascii="Century Gothic" w:hAnsi="Century Gothic"/>
@@ -451,8 +449,18 @@
           <w:sz w:val="22"/>
           <w:szCs w:val="22"/>
         </w:rPr>
-        <w:t>, de préférence au format .pdf</w:t>
-      </w:r>
+        <w:t>, de préférence au format .</w:t>
+      </w:r>
+      <w:proofErr w:type="spellStart"/>
+      <w:r>
+        <w:rPr>
+          <w:rFonts w:asciiTheme="minorHAnsi" w:hAnsiTheme="minorHAnsi" w:cstheme="minorHAnsi"/>
+          <w:sz w:val="22"/>
+          <w:szCs w:val="22"/>
+        </w:rPr>
+        <w:t>pdf</w:t>
+      </w:r>
+      <w:proofErr w:type="spellEnd"/>
       <w:r>
         <w:rPr>
           <w:rFonts w:asciiTheme="minorHAnsi" w:hAnsiTheme="minorHAnsi" w:cstheme="minorHAnsi"/>
@@ -517,7 +525,27 @@
             <w:sz w:val="22"/>
             <w:szCs w:val="22"/>
           </w:rPr>
-          <w:t>entrepreneur-interet-general@data.gouv.fr</w:t>
+          <w:t>entrepre</w:t>
+        </w:r>
+        <w:bookmarkStart w:id="0" w:name="_GoBack"/>
+        <w:bookmarkEnd w:id="0"/>
+        <w:r>
+          <w:rPr>
+            <w:rStyle w:val="Lienhypertexte"/>
+            <w:rFonts w:asciiTheme="minorHAnsi" w:hAnsiTheme="minorHAnsi" w:cstheme="minorHAnsi"/>
+            <w:sz w:val="22"/>
+            <w:szCs w:val="22"/>
+          </w:rPr>
+          <w:t>n</w:t>
+        </w:r>
+        <w:r>
+          <w:rPr>
+            <w:rStyle w:val="Lienhypertexte"/>
+            <w:rFonts w:asciiTheme="minorHAnsi" w:hAnsiTheme="minorHAnsi" w:cstheme="minorHAnsi"/>
+            <w:sz w:val="22"/>
+            <w:szCs w:val="22"/>
+          </w:rPr>
+          <w:t>eur-interet-general@data.gouv.fr</w:t>
         </w:r>
       </w:hyperlink>
       <w:r>
@@ -574,7 +602,7 @@
           <w:sz w:val="22"/>
           <w:szCs w:val="22"/>
         </w:rPr>
-        <w:t xml:space="preserve">vendredi </w:t>
+        <w:t>mercredi 14 avril 2021</w:t>
       </w:r>
       <w:r>
         <w:rPr>
@@ -583,33 +611,6 @@
           <w:sz w:val="22"/>
           <w:szCs w:val="22"/>
         </w:rPr>
-        <w:t>28</w:t>
-      </w:r>
-      <w:r>
-        <w:rPr>
-          <w:rFonts w:asciiTheme="minorHAnsi" w:hAnsiTheme="minorHAnsi" w:cstheme="minorHAnsi"/>
-          <w:b/>
-          <w:sz w:val="22"/>
-          <w:szCs w:val="22"/>
-        </w:rPr>
-        <w:t xml:space="preserve"> </w:t>
-      </w:r>
-      <w:r>
-        <w:rPr>
-          <w:rFonts w:asciiTheme="minorHAnsi" w:hAnsiTheme="minorHAnsi" w:cstheme="minorHAnsi"/>
-          <w:b/>
-          <w:sz w:val="22"/>
-          <w:szCs w:val="22"/>
-        </w:rPr>
-        <w:t>février 2020</w:t>
-      </w:r>
-      <w:r>
-        <w:rPr>
-          <w:rFonts w:asciiTheme="minorHAnsi" w:hAnsiTheme="minorHAnsi" w:cstheme="minorHAnsi"/>
-          <w:b/>
-          <w:sz w:val="22"/>
-          <w:szCs w:val="22"/>
-        </w:rPr>
         <w:t xml:space="preserve"> à 17h00</w:t>
       </w:r>
       <w:r>
@@ -627,8 +628,9 @@
           <w:sz w:val="22"/>
           <w:szCs w:val="22"/>
         </w:rPr>
-        <w:t>Les modalités techniques de dépôt en l</w:t>
-      </w:r>
+        <w:t xml:space="preserve">Les modalités techniques de dépôt en </w:t>
+      </w:r>
+      <w:proofErr w:type="gramStart"/>
       <w:r>
         <w:rPr>
           <w:rFonts w:asciiTheme="minorHAnsi" w:hAnsiTheme="minorHAnsi" w:cstheme="minorHAnsi"/>
@@ -636,7 +638,26 @@
           <w:sz w:val="22"/>
           <w:szCs w:val="22"/>
         </w:rPr>
-        <w:t>igne des dossiers de soumission</w:t>
+        <w:t>l</w:t>
+      </w:r>
+      <w:r>
+        <w:rPr>
+          <w:rFonts w:asciiTheme="minorHAnsi" w:hAnsiTheme="minorHAnsi" w:cstheme="minorHAnsi"/>
+          <w:bCs/>
+          <w:sz w:val="22"/>
+          <w:szCs w:val="22"/>
+        </w:rPr>
+        <w:t>igne</w:t>
+      </w:r>
+      <w:proofErr w:type="gramEnd"/>
+      <w:r>
+        <w:rPr>
+          <w:rFonts w:asciiTheme="minorHAnsi" w:hAnsiTheme="minorHAnsi" w:cstheme="minorHAnsi"/>
+          <w:bCs/>
+          <w:sz w:val="22"/>
+          <w:szCs w:val="22"/>
+        </w:rPr>
+        <w:t xml:space="preserve"> des dossiers de soumission</w:t>
       </w:r>
       <w:r>
         <w:rPr>
@@ -981,8 +1002,10 @@
                 <w:sz w:val="22"/>
                 <w:szCs w:val="22"/>
               </w:rPr>
-              <w:t>Nom du défi </w:t>
-            </w:r>
+              <w:t xml:space="preserve">Nom du </w:t>
+            </w:r>
+            <w:proofErr w:type="spellStart"/>
+            <w:proofErr w:type="gramStart"/>
             <w:r>
               <w:rPr>
                 <w:rFonts w:ascii="Century Gothic" w:hAnsi="Century Gothic" w:cstheme="minorHAnsi"/>
@@ -991,8 +1014,30 @@
                 <w:sz w:val="22"/>
                 <w:szCs w:val="22"/>
               </w:rPr>
+              <w:t>défi</w:t>
+            </w:r>
+            <w:proofErr w:type="spellEnd"/>
+            <w:r>
+              <w:rPr>
+                <w:rFonts w:ascii="Century Gothic" w:hAnsi="Century Gothic" w:cstheme="minorHAnsi"/>
+                <w:b/>
+                <w:color w:val="002060"/>
+                <w:sz w:val="22"/>
+                <w:szCs w:val="22"/>
+              </w:rPr>
+              <w:t> </w:t>
+            </w:r>
+            <w:r>
+              <w:rPr>
+                <w:rFonts w:ascii="Century Gothic" w:hAnsi="Century Gothic" w:cstheme="minorHAnsi"/>
+                <w:b/>
+                <w:color w:val="002060"/>
+                <w:sz w:val="22"/>
+                <w:szCs w:val="22"/>
+              </w:rPr>
               <w:t>:</w:t>
             </w:r>
+            <w:proofErr w:type="gramEnd"/>
           </w:p>
           <w:p>
             <w:pPr>
@@ -1025,6 +1070,8 @@
               </w:rPr>
               <w:t xml:space="preserve">Administration </w:t>
             </w:r>
+            <w:proofErr w:type="spellStart"/>
+            <w:proofErr w:type="gramStart"/>
             <w:r>
               <w:rPr>
                 <w:rFonts w:ascii="Century Gothic" w:hAnsi="Century Gothic" w:cstheme="minorHAnsi"/>
@@ -1033,8 +1080,20 @@
                 <w:sz w:val="22"/>
                 <w:szCs w:val="22"/>
               </w:rPr>
-              <w:t>d’accueil :</w:t>
-            </w:r>
+              <w:t>d’accueil</w:t>
+            </w:r>
+            <w:proofErr w:type="spellEnd"/>
+            <w:r>
+              <w:rPr>
+                <w:rFonts w:ascii="Century Gothic" w:hAnsi="Century Gothic" w:cstheme="minorHAnsi"/>
+                <w:b/>
+                <w:color w:val="002060"/>
+                <w:sz w:val="22"/>
+                <w:szCs w:val="22"/>
+              </w:rPr>
+              <w:t xml:space="preserve"> :</w:t>
+            </w:r>
+            <w:proofErr w:type="gramEnd"/>
           </w:p>
           <w:p>
             <w:pPr>
@@ -1069,7 +1128,25 @@
                 <w:b/>
                 <w:color w:val="002060"/>
               </w:rPr>
-              <w:t xml:space="preserve">Description du défi </w:t>
+              <w:t xml:space="preserve">Description du </w:t>
+            </w:r>
+            <w:proofErr w:type="spellStart"/>
+            <w:r>
+              <w:rPr>
+                <w:rFonts w:ascii="Century Gothic" w:hAnsi="Century Gothic" w:cstheme="minorHAnsi"/>
+                <w:b/>
+                <w:color w:val="002060"/>
+              </w:rPr>
+              <w:t>défi</w:t>
+            </w:r>
+            <w:proofErr w:type="spellEnd"/>
+            <w:r>
+              <w:rPr>
+                <w:rFonts w:ascii="Century Gothic" w:hAnsi="Century Gothic" w:cstheme="minorHAnsi"/>
+                <w:b/>
+                <w:color w:val="002060"/>
+              </w:rPr>
+              <w:t xml:space="preserve"> </w:t>
             </w:r>
           </w:p>
           <w:p>
@@ -1151,15 +1228,53 @@
                 <w:sz w:val="22"/>
                 <w:szCs w:val="22"/>
               </w:rPr>
-              <w:t xml:space="preserve">Solution proposée </w:t>
-            </w:r>
-            <w:r>
-              <w:rPr>
-                <w:rFonts w:asciiTheme="minorHAnsi" w:hAnsiTheme="minorHAnsi" w:cstheme="minorHAnsi"/>
-                <w:sz w:val="22"/>
-                <w:szCs w:val="22"/>
-              </w:rPr>
-              <w:t>(10 lignes maximum)</w:t>
+              <w:t xml:space="preserve">Solution </w:t>
+            </w:r>
+            <w:proofErr w:type="spellStart"/>
+            <w:r>
+              <w:rPr>
+                <w:rFonts w:asciiTheme="minorHAnsi" w:hAnsiTheme="minorHAnsi" w:cstheme="minorHAnsi"/>
+                <w:b/>
+                <w:sz w:val="22"/>
+                <w:szCs w:val="22"/>
+              </w:rPr>
+              <w:t>proposée</w:t>
+            </w:r>
+            <w:proofErr w:type="spellEnd"/>
+            <w:r>
+              <w:rPr>
+                <w:rFonts w:asciiTheme="minorHAnsi" w:hAnsiTheme="minorHAnsi" w:cstheme="minorHAnsi"/>
+                <w:b/>
+                <w:sz w:val="22"/>
+                <w:szCs w:val="22"/>
+              </w:rPr>
+              <w:t xml:space="preserve"> </w:t>
+            </w:r>
+            <w:r>
+              <w:rPr>
+                <w:rFonts w:asciiTheme="minorHAnsi" w:hAnsiTheme="minorHAnsi" w:cstheme="minorHAnsi"/>
+                <w:sz w:val="22"/>
+                <w:szCs w:val="22"/>
+              </w:rPr>
+              <w:t xml:space="preserve">(10 </w:t>
+            </w:r>
+            <w:proofErr w:type="spellStart"/>
+            <w:r>
+              <w:rPr>
+                <w:rFonts w:asciiTheme="minorHAnsi" w:hAnsiTheme="minorHAnsi" w:cstheme="minorHAnsi"/>
+                <w:sz w:val="22"/>
+                <w:szCs w:val="22"/>
+              </w:rPr>
+              <w:t>lignes</w:t>
+            </w:r>
+            <w:proofErr w:type="spellEnd"/>
+            <w:r>
+              <w:rPr>
+                <w:rFonts w:asciiTheme="minorHAnsi" w:hAnsiTheme="minorHAnsi" w:cstheme="minorHAnsi"/>
+                <w:sz w:val="22"/>
+                <w:szCs w:val="22"/>
+              </w:rPr>
+              <w:t xml:space="preserve"> maximum)</w:t>
             </w:r>
           </w:p>
           <w:p>
@@ -2737,13 +2852,23 @@
           <w:szCs w:val="22"/>
         </w:rPr>
       </w:pPr>
-      <w:r>
-        <w:rPr>
-          <w:rFonts w:asciiTheme="minorHAnsi" w:hAnsiTheme="minorHAnsi" w:cstheme="minorHAnsi"/>
-          <w:sz w:val="22"/>
-          <w:szCs w:val="22"/>
-        </w:rPr>
-        <w:t>de la possibilité pour les EIG à travailler hors les murs ;</w:t>
+      <w:proofErr w:type="gramStart"/>
+      <w:r>
+        <w:rPr>
+          <w:rFonts w:asciiTheme="minorHAnsi" w:hAnsiTheme="minorHAnsi" w:cstheme="minorHAnsi"/>
+          <w:sz w:val="22"/>
+          <w:szCs w:val="22"/>
+        </w:rPr>
+        <w:t>de</w:t>
+      </w:r>
+      <w:proofErr w:type="gramEnd"/>
+      <w:r>
+        <w:rPr>
+          <w:rFonts w:asciiTheme="minorHAnsi" w:hAnsiTheme="minorHAnsi" w:cstheme="minorHAnsi"/>
+          <w:sz w:val="22"/>
+          <w:szCs w:val="22"/>
+        </w:rPr>
+        <w:t xml:space="preserve"> la possibilité pour les EIG à travailler hors les murs ;</w:t>
       </w:r>
     </w:p>
     <w:p>
@@ -2759,13 +2884,23 @@
           <w:szCs w:val="22"/>
         </w:rPr>
       </w:pPr>
-      <w:r>
-        <w:rPr>
-          <w:rFonts w:asciiTheme="minorHAnsi" w:hAnsiTheme="minorHAnsi" w:cstheme="minorHAnsi"/>
-          <w:sz w:val="22"/>
-          <w:szCs w:val="22"/>
-        </w:rPr>
-        <w:t>de l’engagement de l’équipe projet de mettre à disposition des EIG les données nécessaires à la réalisation de leur défi et de s’assurer qu’ils auront l</w:t>
+      <w:proofErr w:type="gramStart"/>
+      <w:r>
+        <w:rPr>
+          <w:rFonts w:asciiTheme="minorHAnsi" w:hAnsiTheme="minorHAnsi" w:cstheme="minorHAnsi"/>
+          <w:sz w:val="22"/>
+          <w:szCs w:val="22"/>
+        </w:rPr>
+        <w:t>de</w:t>
+      </w:r>
+      <w:proofErr w:type="gramEnd"/>
+      <w:r>
+        <w:rPr>
+          <w:rFonts w:asciiTheme="minorHAnsi" w:hAnsiTheme="minorHAnsi" w:cstheme="minorHAnsi"/>
+          <w:sz w:val="22"/>
+          <w:szCs w:val="22"/>
+        </w:rPr>
+        <w:t xml:space="preserve"> l’engagement de l’équipe projet de mettre à disposition des EIG les données nécessaires à la réalisation de leur défi et de s’assurer qu’ils auront l</w:t>
       </w:r>
       <w:r>
         <w:rPr>
@@ -2789,13 +2924,23 @@
           <w:szCs w:val="22"/>
         </w:rPr>
       </w:pPr>
-      <w:r>
-        <w:rPr>
-          <w:rFonts w:asciiTheme="minorHAnsi" w:hAnsiTheme="minorHAnsi" w:cstheme="minorHAnsi"/>
-          <w:sz w:val="22"/>
-          <w:szCs w:val="22"/>
-        </w:rPr>
-        <w:t>de l’engagement de l’équip</w:t>
+      <w:proofErr w:type="gramStart"/>
+      <w:r>
+        <w:rPr>
+          <w:rFonts w:asciiTheme="minorHAnsi" w:hAnsiTheme="minorHAnsi" w:cstheme="minorHAnsi"/>
+          <w:sz w:val="22"/>
+          <w:szCs w:val="22"/>
+        </w:rPr>
+        <w:t>de</w:t>
+      </w:r>
+      <w:proofErr w:type="gramEnd"/>
+      <w:r>
+        <w:rPr>
+          <w:rFonts w:asciiTheme="minorHAnsi" w:hAnsiTheme="minorHAnsi" w:cstheme="minorHAnsi"/>
+          <w:sz w:val="22"/>
+          <w:szCs w:val="22"/>
+        </w:rPr>
+        <w:t xml:space="preserve"> l’engagement de l’équip</w:t>
       </w:r>
       <w:r>
         <w:rPr>
@@ -2980,7 +3125,7 @@
           <w:rPr>
             <w:noProof/>
           </w:rPr>
-          <w:t>1</w:t>
+          <w:t>2</w:t>
         </w:r>
         <w:r>
           <w:fldChar w:fldCharType="end"/>
@@ -4084,6 +4229,7 @@
     <w:lsdException w:name="HTML Sample" w:semiHidden="1" w:unhideWhenUsed="1"/>
     <w:lsdException w:name="HTML Typewriter" w:semiHidden="1" w:unhideWhenUsed="1"/>
     <w:lsdException w:name="HTML Variable" w:semiHidden="1" w:unhideWhenUsed="1"/>
+    <w:lsdException w:name="Normal Table" w:semiHidden="1" w:unhideWhenUsed="1"/>
     <w:lsdException w:name="annotation subject" w:semiHidden="1" w:unhideWhenUsed="1"/>
     <w:lsdException w:name="No List" w:semiHidden="1" w:unhideWhenUsed="1"/>
     <w:lsdException w:name="Outline List 1" w:semiHidden="1" w:unhideWhenUsed="1"/>
@@ -4129,9 +4275,11 @@
     <w:lsdException w:name="Table Subtle 1" w:semiHidden="1" w:unhideWhenUsed="1"/>
     <w:lsdException w:name="Table Subtle 2" w:semiHidden="1" w:unhideWhenUsed="1"/>
     <w:lsdException w:name="Table Web 1" w:semiHidden="1" w:unhideWhenUsed="1"/>
+    <w:lsdException w:name="Table Web 2" w:semiHidden="1" w:unhideWhenUsed="1"/>
     <w:lsdException w:name="Table Web 3" w:semiHidden="1" w:unhideWhenUsed="1"/>
     <w:lsdException w:name="Balloon Text" w:semiHidden="1" w:unhideWhenUsed="1"/>
     <w:lsdException w:name="Table Grid" w:uiPriority="59"/>
+    <w:lsdException w:name="Table Theme" w:semiHidden="1" w:unhideWhenUsed="1"/>
     <w:lsdException w:name="Placeholder Text" w:semiHidden="1"/>
     <w:lsdException w:name="No Spacing" w:uiPriority="1" w:qFormat="1"/>
     <w:lsdException w:name="Light Shading" w:uiPriority="60"/>
@@ -4584,6 +4732,18 @@
       <w:lang w:eastAsia="ar-SA"/>
     </w:rPr>
   </w:style>
+  <w:style w:type="character" w:styleId="Lienhypertextevisit">
+    <w:name w:val="FollowedHyperlink"/>
+    <w:basedOn w:val="Policepardfaut"/>
+    <w:uiPriority w:val="99"/>
+    <w:semiHidden/>
+    <w:unhideWhenUsed/>
+    <w:rsid w:val="00360D18"/>
+    <w:rPr>
+      <w:color w:val="800080" w:themeColor="followedHyperlink"/>
+      <w:u w:val="single"/>
+    </w:rPr>
+  </w:style>
 </w:styles>
 </file>
 

</xml_diff>